<commit_message>
Project iteration 1 commit
</commit_message>
<xml_diff>
--- a/Doc/CS683_AndrewOuellette_Homies.docx
+++ b/Doc/CS683_AndrewOuellette_Homies.docx
@@ -90,6 +90,7 @@
         </w:tabs>
         <w:spacing w:before="480" w:after="120" w:line="240" w:lineRule="auto"/>
         <w:rPr>
+          <w:del w:id="0" w:author="Andrew Ouellette" w:date="2023-07-21T01:22:00Z"/>
           <w:rFonts w:ascii="Times New Roman" w:eastAsia="Times New Roman" w:hAnsi="Times New Roman" w:cs="Times New Roman"/>
           <w:kern w:val="0"/>
           <w:sz w:val="24"/>
@@ -97,20 +98,22 @@
           <w14:ligatures w14:val="none"/>
         </w:rPr>
       </w:pPr>
-      <w:r>
-        <w:rPr>
-          <w:rFonts w:ascii="Arial" w:eastAsia="Times New Roman" w:hAnsi="Arial" w:cs="Arial"/>
-          <w:b/>
-          <w:bCs/>
-          <w:color w:val="000000"/>
-          <w:kern w:val="0"/>
-          <w:sz w:val="28"/>
-          <w:szCs w:val="28"/>
-          <w:u w:val="single"/>
-          <w14:ligatures w14:val="none"/>
-        </w:rPr>
-        <w:t>Instructions</w:t>
-      </w:r>
+      <w:del w:id="1" w:author="Andrew Ouellette" w:date="2023-07-21T01:22:00Z">
+        <w:r>
+          <w:rPr>
+            <w:rFonts w:ascii="Arial" w:eastAsia="Times New Roman" w:hAnsi="Arial" w:cs="Arial"/>
+            <w:b/>
+            <w:bCs/>
+            <w:color w:val="000000"/>
+            <w:kern w:val="0"/>
+            <w:sz w:val="28"/>
+            <w:szCs w:val="28"/>
+            <w:u w:val="single"/>
+            <w14:ligatures w14:val="none"/>
+          </w:rPr>
+          <w:delText>Instructions</w:delText>
+        </w:r>
+      </w:del>
     </w:p>
     <w:p>
       <w:pPr>
@@ -124,6 +127,7 @@
         <w:spacing w:after="0" w:line="240" w:lineRule="auto"/>
         <w:textAlignment w:val="baseline"/>
         <w:rPr>
+          <w:del w:id="2" w:author="Andrew Ouellette" w:date="2023-07-21T01:22:00Z"/>
           <w:rFonts w:ascii="Arial" w:eastAsia="Times New Roman" w:hAnsi="Arial" w:cs="Arial"/>
           <w:color w:val="000000"/>
           <w:kern w:val="0"/>
@@ -132,17 +136,19 @@
           <w14:ligatures w14:val="none"/>
         </w:rPr>
       </w:pPr>
-      <w:r>
-        <w:rPr>
-          <w:rFonts w:ascii="Arial" w:eastAsia="Times New Roman" w:hAnsi="Arial" w:cs="Arial"/>
-          <w:color w:val="000000"/>
-          <w:kern w:val="0"/>
-          <w:sz w:val="24"/>
-          <w:szCs w:val="24"/>
-          <w14:ligatures w14:val="none"/>
-        </w:rPr>
-        <w:t>This is the template of your final project report.  As this document will be constantly updated during the semester, please enable the “track changes” in your doc. Or if you prefer to use the md file, we can also see the change in the commit history.</w:t>
-      </w:r>
+      <w:del w:id="3" w:author="Andrew Ouellette" w:date="2023-07-21T01:22:00Z">
+        <w:r>
+          <w:rPr>
+            <w:rFonts w:ascii="Arial" w:eastAsia="Times New Roman" w:hAnsi="Arial" w:cs="Arial"/>
+            <w:color w:val="000000"/>
+            <w:kern w:val="0"/>
+            <w:sz w:val="24"/>
+            <w:szCs w:val="24"/>
+            <w14:ligatures w14:val="none"/>
+          </w:rPr>
+          <w:delText>This is the template of your final project report.  As this document will be constantly updated during the semester, please enable the “track changes” in your doc. Or if you prefer to use the md file, we can also see the change in the commit history.</w:delText>
+        </w:r>
+      </w:del>
     </w:p>
     <w:p>
       <w:pPr>
@@ -156,6 +162,7 @@
         <w:spacing w:after="0" w:line="240" w:lineRule="auto"/>
         <w:textAlignment w:val="baseline"/>
         <w:rPr>
+          <w:del w:id="4" w:author="Andrew Ouellette" w:date="2023-07-21T01:22:00Z"/>
           <w:rFonts w:ascii="Arial" w:eastAsia="Times New Roman" w:hAnsi="Arial" w:cs="Arial"/>
           <w:color w:val="000000"/>
           <w:kern w:val="0"/>
@@ -164,41 +171,19 @@
           <w14:ligatures w14:val="none"/>
         </w:rPr>
       </w:pPr>
-      <w:r>
-        <w:rPr>
-          <w:rFonts w:ascii="Arial" w:eastAsia="Times New Roman" w:hAnsi="Arial" w:cs="Arial"/>
-          <w:color w:val="000000"/>
-          <w:kern w:val="0"/>
-          <w:sz w:val="24"/>
-          <w:szCs w:val="24"/>
-          <w14:ligatures w14:val="none"/>
-        </w:rPr>
-        <w:t>Please name your report as CS683_&lt;Last Name&gt;&lt;First Name&gt;_&lt;</w:t>
-      </w:r>
-      <w:proofErr w:type="spellStart"/>
-      <w:r>
-        <w:rPr>
-          <w:rFonts w:ascii="Arial" w:eastAsia="Times New Roman" w:hAnsi="Arial" w:cs="Arial"/>
-          <w:color w:val="000000"/>
-          <w:kern w:val="0"/>
-          <w:sz w:val="24"/>
-          <w:szCs w:val="24"/>
-          <w14:ligatures w14:val="none"/>
-        </w:rPr>
-        <w:t>ProjectTitle</w:t>
-      </w:r>
-      <w:proofErr w:type="spellEnd"/>
-      <w:r>
-        <w:rPr>
-          <w:rFonts w:ascii="Arial" w:eastAsia="Times New Roman" w:hAnsi="Arial" w:cs="Arial"/>
-          <w:color w:val="000000"/>
-          <w:kern w:val="0"/>
-          <w:sz w:val="24"/>
-          <w:szCs w:val="24"/>
-          <w14:ligatures w14:val="none"/>
-        </w:rPr>
-        <w:t>&gt;. It can be either a PDF or Word document. </w:t>
-      </w:r>
+      <w:del w:id="5" w:author="Andrew Ouellette" w:date="2023-07-21T01:22:00Z">
+        <w:r>
+          <w:rPr>
+            <w:rFonts w:ascii="Arial" w:eastAsia="Times New Roman" w:hAnsi="Arial" w:cs="Arial"/>
+            <w:color w:val="000000"/>
+            <w:kern w:val="0"/>
+            <w:sz w:val="24"/>
+            <w:szCs w:val="24"/>
+            <w14:ligatures w14:val="none"/>
+          </w:rPr>
+          <w:delText>Please name your report as CS683_&lt;Last Name&gt;&lt;First Name&gt;_&lt;ProjectTitle&gt;. It can be either a PDF or Word document. </w:delText>
+        </w:r>
+      </w:del>
     </w:p>
     <w:p>
       <w:pPr>
@@ -212,6 +197,7 @@
         <w:spacing w:after="0" w:line="240" w:lineRule="auto"/>
         <w:textAlignment w:val="baseline"/>
         <w:rPr>
+          <w:del w:id="6" w:author="Andrew Ouellette" w:date="2023-07-21T01:22:00Z"/>
           <w:rFonts w:ascii="Arial" w:eastAsia="Times New Roman" w:hAnsi="Arial" w:cs="Arial"/>
           <w:color w:val="000000"/>
           <w:kern w:val="0"/>
@@ -220,41 +206,19 @@
           <w14:ligatures w14:val="none"/>
         </w:rPr>
       </w:pPr>
-      <w:r>
-        <w:rPr>
-          <w:rFonts w:ascii="Arial" w:eastAsia="Times New Roman" w:hAnsi="Arial" w:cs="Arial"/>
-          <w:color w:val="000000"/>
-          <w:kern w:val="0"/>
-          <w:sz w:val="24"/>
-          <w:szCs w:val="24"/>
-          <w14:ligatures w14:val="none"/>
-        </w:rPr>
-        <w:t xml:space="preserve">Make sure to push all your code into your </w:t>
-      </w:r>
-      <w:proofErr w:type="spellStart"/>
-      <w:r>
-        <w:rPr>
-          <w:rFonts w:ascii="Arial" w:eastAsia="Times New Roman" w:hAnsi="Arial" w:cs="Arial"/>
-          <w:color w:val="000000"/>
-          <w:kern w:val="0"/>
-          <w:sz w:val="24"/>
-          <w:szCs w:val="24"/>
-          <w14:ligatures w14:val="none"/>
-        </w:rPr>
-        <w:t>github</w:t>
-      </w:r>
-      <w:proofErr w:type="spellEnd"/>
-      <w:r>
-        <w:rPr>
-          <w:rFonts w:ascii="Arial" w:eastAsia="Times New Roman" w:hAnsi="Arial" w:cs="Arial"/>
-          <w:color w:val="000000"/>
-          <w:kern w:val="0"/>
-          <w:sz w:val="24"/>
-          <w:szCs w:val="24"/>
-          <w14:ligatures w14:val="none"/>
-        </w:rPr>
-        <w:t xml:space="preserve"> repository, create a release/tag and submit the link on blackboard. </w:t>
-      </w:r>
+      <w:del w:id="7" w:author="Andrew Ouellette" w:date="2023-07-21T01:22:00Z">
+        <w:r>
+          <w:rPr>
+            <w:rFonts w:ascii="Arial" w:eastAsia="Times New Roman" w:hAnsi="Arial" w:cs="Arial"/>
+            <w:color w:val="000000"/>
+            <w:kern w:val="0"/>
+            <w:sz w:val="24"/>
+            <w:szCs w:val="24"/>
+            <w14:ligatures w14:val="none"/>
+          </w:rPr>
+          <w:delText>Make sure to push all your code into your github repository, create a release/tag and submit the link on blackboard. </w:delText>
+        </w:r>
+      </w:del>
     </w:p>
     <w:p>
       <w:pPr>
@@ -268,6 +232,7 @@
         <w:spacing w:after="0" w:line="240" w:lineRule="auto"/>
         <w:textAlignment w:val="baseline"/>
         <w:rPr>
+          <w:del w:id="8" w:author="Andrew Ouellette" w:date="2023-07-21T01:22:00Z"/>
           <w:rFonts w:ascii="Arial" w:eastAsia="Times New Roman" w:hAnsi="Arial" w:cs="Arial"/>
           <w:color w:val="000000"/>
           <w:kern w:val="0"/>
@@ -276,17 +241,19 @@
           <w14:ligatures w14:val="none"/>
         </w:rPr>
       </w:pPr>
-      <w:r>
-        <w:rPr>
-          <w:rFonts w:ascii="Arial" w:eastAsia="Times New Roman" w:hAnsi="Arial" w:cs="Arial"/>
-          <w:color w:val="000000"/>
-          <w:kern w:val="0"/>
-          <w:sz w:val="24"/>
-          <w:szCs w:val="24"/>
-          <w14:ligatures w14:val="none"/>
-        </w:rPr>
-        <w:t>Please provide your feedback in the “Add comments” section when submitting your report. Thanks! </w:t>
-      </w:r>
+      <w:del w:id="9" w:author="Andrew Ouellette" w:date="2023-07-21T01:22:00Z">
+        <w:r>
+          <w:rPr>
+            <w:rFonts w:ascii="Arial" w:eastAsia="Times New Roman" w:hAnsi="Arial" w:cs="Arial"/>
+            <w:color w:val="000000"/>
+            <w:kern w:val="0"/>
+            <w:sz w:val="24"/>
+            <w:szCs w:val="24"/>
+            <w14:ligatures w14:val="none"/>
+          </w:rPr>
+          <w:delText>Please provide your feedback in the “Add comments” section when submitting your report. Thanks! </w:delText>
+        </w:r>
+      </w:del>
     </w:p>
     <w:p>
       <w:pPr>
@@ -790,6 +757,66 @@
         <w:tabs>
           <w:tab w:val="right" w:pos="9360"/>
         </w:tabs>
+        <w:rPr>
+          <w:ins w:id="10" w:author="Andrew Ouellette" w:date="2023-07-21T01:22:00Z"/>
+        </w:rPr>
+      </w:pPr>
+    </w:p>
+    <w:p>
+      <w:pPr>
+        <w:tabs>
+          <w:tab w:val="right" w:pos="9360"/>
+        </w:tabs>
+        <w:rPr>
+          <w:ins w:id="11" w:author="Andrew Ouellette" w:date="2023-07-21T01:22:00Z"/>
+        </w:rPr>
+      </w:pPr>
+    </w:p>
+    <w:p>
+      <w:pPr>
+        <w:tabs>
+          <w:tab w:val="right" w:pos="9360"/>
+        </w:tabs>
+        <w:rPr>
+          <w:ins w:id="12" w:author="Andrew Ouellette" w:date="2023-07-21T01:22:00Z"/>
+        </w:rPr>
+      </w:pPr>
+    </w:p>
+    <w:p>
+      <w:pPr>
+        <w:tabs>
+          <w:tab w:val="right" w:pos="9360"/>
+        </w:tabs>
+        <w:rPr>
+          <w:ins w:id="13" w:author="Andrew Ouellette" w:date="2023-07-21T01:22:00Z"/>
+        </w:rPr>
+      </w:pPr>
+    </w:p>
+    <w:p>
+      <w:pPr>
+        <w:tabs>
+          <w:tab w:val="right" w:pos="9360"/>
+        </w:tabs>
+        <w:rPr>
+          <w:ins w:id="14" w:author="Andrew Ouellette" w:date="2023-07-21T01:22:00Z"/>
+        </w:rPr>
+      </w:pPr>
+    </w:p>
+    <w:p>
+      <w:pPr>
+        <w:tabs>
+          <w:tab w:val="right" w:pos="9360"/>
+        </w:tabs>
+        <w:rPr>
+          <w:ins w:id="15" w:author="Andrew Ouellette" w:date="2023-07-21T01:22:00Z"/>
+        </w:rPr>
+      </w:pPr>
+    </w:p>
+    <w:p>
+      <w:pPr>
+        <w:tabs>
+          <w:tab w:val="right" w:pos="9360"/>
+        </w:tabs>
       </w:pPr>
     </w:p>
     <w:p>
@@ -826,6 +853,7 @@
           <w:u w:val="single"/>
           <w14:ligatures w14:val="none"/>
         </w:rPr>
+        <w:lastRenderedPageBreak/>
         <w:t>Overview</w:t>
       </w:r>
     </w:p>
@@ -6419,6 +6447,14 @@
     <w:abstractNumId w:val="4"/>
   </w:num>
 </w:numbering>
+</file>
+
+<file path=word/people.xml><?xml version="1.0" encoding="utf-8"?>
+<w15:people xmlns:wpc="http://schemas.microsoft.com/office/word/2010/wordprocessingCanvas" xmlns:cx="http://schemas.microsoft.com/office/drawing/2014/chartex" xmlns:cx1="http://schemas.microsoft.com/office/drawing/2015/9/8/chartex" xmlns:cx2="http://schemas.microsoft.com/office/drawing/2015/10/21/chartex" xmlns:cx3="http://schemas.microsoft.com/office/drawing/2016/5/9/chartex" xmlns:cx4="http://schemas.microsoft.com/office/drawing/2016/5/10/chartex" xmlns:cx5="http://schemas.microsoft.com/office/drawing/2016/5/11/chartex" xmlns:cx6="http://schemas.microsoft.com/office/drawing/2016/5/12/chartex" xmlns:cx7="http://schemas.microsoft.com/office/drawing/2016/5/13/chartex" xmlns:cx8="http://schemas.microsoft.com/office/drawing/2016/5/14/chartex" xmlns:mc="http://schemas.openxmlformats.org/markup-compatibility/2006" xmlns:aink="http://schemas.microsoft.com/office/drawing/2016/ink" xmlns:am3d="http://schemas.microsoft.com/office/drawing/2017/model3d" xmlns:o="urn:schemas-microsoft-com:office:office" xmlns:oel="http://schemas.microsoft.com/office/2019/extlst" xmlns:r="http://schemas.openxmlformats.org/officeDocument/2006/relationships" xmlns:m="http://schemas.openxmlformats.org/officeDocument/2006/math" xmlns:v="urn:schemas-microsoft-com:vml" xmlns:wp14="http://schemas.microsoft.com/office/word/2010/wordprocessingDrawing" xmlns:wp="http://schemas.openxmlformats.org/drawingml/2006/wordprocessingDrawing" xmlns:w10="urn:schemas-microsoft-com:office:word" xmlns:w="http://schemas.openxmlformats.org/wordprocessingml/2006/main" xmlns:w14="http://schemas.microsoft.com/office/word/2010/wordml" xmlns:w15="http://schemas.microsoft.com/office/word/2012/wordml" xmlns:w16cex="http://schemas.microsoft.com/office/word/2018/wordml/cex" xmlns:w16cid="http://schemas.microsoft.com/office/word/2016/wordml/cid" xmlns:w16="http://schemas.microsoft.com/office/word/2018/wordml" xmlns:w16sdtdh="http://schemas.microsoft.com/office/word/2020/wordml/sdtdatahash" xmlns:w16se="http://schemas.microsoft.com/office/word/2015/wordml/symex" xmlns:wpg="http://schemas.microsoft.com/office/word/2010/wordprocessingGroup" xmlns:wpi="http://schemas.microsoft.com/office/word/2010/wordprocessingInk" xmlns:wne="http://schemas.microsoft.com/office/word/2006/wordml" xmlns:wps="http://schemas.microsoft.com/office/word/2010/wordprocessingShape" mc:Ignorable="w14 w15 w16se w16cid w16 w16cex w16sdtdh wp14">
+  <w15:person w15:author="Andrew Ouellette">
+    <w15:presenceInfo w15:providerId="AD" w15:userId="S::andrew_ouellette@ERPINFORESOURCES.COM::c2cd8d47-7b20-4bd7-9d0b-ff1ac95042b4"/>
+  </w15:person>
+</w15:people>
 </file>
 
 <file path=word/styles.xml><?xml version="1.0" encoding="utf-8"?>

</xml_diff>